<commit_message>
Kleine aanpassingen aan applicatie + test rapportage
</commit_message>
<xml_diff>
--- a/Test rapportage Groep 3.docx
+++ b/Test rapportage Groep 3.docx
@@ -1,6 +1,6 @@
 
 <file path=word/document.xml><?xml version="1.0" encoding="utf-8"?>
-<w:document xmlns:wpc="http://schemas.microsoft.com/office/word/2010/wordprocessingCanvas" xmlns:mc="http://schemas.openxmlformats.org/markup-compatibility/2006" xmlns:o="urn:schemas-microsoft-com:office:office" xmlns:r="http://schemas.openxmlformats.org/officeDocument/2006/relationships" xmlns:m="http://schemas.openxmlformats.org/officeDocument/2006/math" xmlns:v="urn:schemas-microsoft-com:vml" xmlns:wp14="http://schemas.microsoft.com/office/word/2010/wordprocessingDrawing" xmlns:wp="http://schemas.openxmlformats.org/drawingml/2006/wordprocessingDrawing" xmlns:w10="urn:schemas-microsoft-com:office:word" xmlns:w="http://schemas.openxmlformats.org/wordprocessingml/2006/main" xmlns:w14="http://schemas.microsoft.com/office/word/2010/wordml" xmlns:w15="http://schemas.microsoft.com/office/word/2012/wordml" xmlns:wpg="http://schemas.microsoft.com/office/word/2010/wordprocessingGroup" xmlns:wpi="http://schemas.microsoft.com/office/word/2010/wordprocessingInk" xmlns:wne="http://schemas.microsoft.com/office/word/2006/wordml" xmlns:wps="http://schemas.microsoft.com/office/word/2010/wordprocessingShape" mc:Ignorable="w14 w15 wp14">
+<w:document xmlns:wpc="http://schemas.microsoft.com/office/word/2010/wordprocessingCanvas" xmlns:cx="http://schemas.microsoft.com/office/drawing/2014/chartex" xmlns:cx1="http://schemas.microsoft.com/office/drawing/2015/9/8/chartex" xmlns:cx2="http://schemas.microsoft.com/office/drawing/2015/10/21/chartex" xmlns:cx3="http://schemas.microsoft.com/office/drawing/2016/5/9/chartex" xmlns:cx4="http://schemas.microsoft.com/office/drawing/2016/5/10/chartex" xmlns:cx5="http://schemas.microsoft.com/office/drawing/2016/5/11/chartex" xmlns:cx6="http://schemas.microsoft.com/office/drawing/2016/5/12/chartex" xmlns:cx7="http://schemas.microsoft.com/office/drawing/2016/5/13/chartex" xmlns:cx8="http://schemas.microsoft.com/office/drawing/2016/5/14/chartex" xmlns:mc="http://schemas.openxmlformats.org/markup-compatibility/2006" xmlns:aink="http://schemas.microsoft.com/office/drawing/2016/ink" xmlns:am3d="http://schemas.microsoft.com/office/drawing/2017/model3d" xmlns:o="urn:schemas-microsoft-com:office:office" xmlns:r="http://schemas.openxmlformats.org/officeDocument/2006/relationships" xmlns:m="http://schemas.openxmlformats.org/officeDocument/2006/math" xmlns:v="urn:schemas-microsoft-com:vml" xmlns:wp14="http://schemas.microsoft.com/office/word/2010/wordprocessingDrawing" xmlns:wp="http://schemas.openxmlformats.org/drawingml/2006/wordprocessingDrawing" xmlns:w10="urn:schemas-microsoft-com:office:word" xmlns:w="http://schemas.openxmlformats.org/wordprocessingml/2006/main" xmlns:w14="http://schemas.microsoft.com/office/word/2010/wordml" xmlns:w15="http://schemas.microsoft.com/office/word/2012/wordml" xmlns:w16cid="http://schemas.microsoft.com/office/word/2016/wordml/cid" xmlns:w16se="http://schemas.microsoft.com/office/word/2015/wordml/symex" xmlns:wpg="http://schemas.microsoft.com/office/word/2010/wordprocessingGroup" xmlns:wpi="http://schemas.microsoft.com/office/word/2010/wordprocessingInk" xmlns:wne="http://schemas.microsoft.com/office/word/2006/wordml" xmlns:wps="http://schemas.microsoft.com/office/word/2010/wordprocessingShape" mc:Ignorable="w14 w15 w16se w16cid wp14">
   <w:body>
     <w:p>
       <w:pPr>
@@ -31,7 +31,15 @@
         <w:t>performance</w:t>
       </w:r>
       <w:r>
-        <w:t xml:space="preserve"> test geschreven om te kijken of er nog wijzigingen moet plaats vinden binnen de database structuur. Daarnaast heb we de verschillende d</w:t>
+        <w:t xml:space="preserve"> test geschreven om te kijken of er nog wijzigingen moet plaats vinden binnen de database structuur. Daarnaast </w:t>
+      </w:r>
+      <w:proofErr w:type="gramStart"/>
+      <w:r>
+        <w:t>heb</w:t>
+      </w:r>
+      <w:proofErr w:type="gramEnd"/>
+      <w:r>
+        <w:t xml:space="preserve"> we de verschillende d</w:t>
       </w:r>
       <w:r>
         <w:t>atabase rollen getest om te kijken</w:t>
@@ -84,6 +92,7 @@
     <w:p>
       <w:r>
         <w:rPr>
+          <w:noProof/>
           <w:lang w:val="en-US"/>
         </w:rPr>
         <w:drawing>
@@ -160,7 +169,6 @@
           <w:rFonts w:ascii="Arial" w:hAnsi="Arial" w:cs="Arial"/>
           <w:b/>
           <w:u w:val="single"/>
-          <w:lang w:val="en-US"/>
         </w:rPr>
       </w:pPr>
       <w:r>
@@ -168,69 +176,28 @@
           <w:rFonts w:ascii="Arial" w:hAnsi="Arial" w:cs="Arial"/>
           <w:b/>
           <w:u w:val="single"/>
-          <w:lang w:val="en-US"/>
         </w:rPr>
         <w:lastRenderedPageBreak/>
-        <w:t>Security (</w:t>
-      </w:r>
+        <w:t xml:space="preserve">Security (User en </w:t>
+      </w:r>
+      <w:proofErr w:type="spellStart"/>
       <w:r>
         <w:rPr>
           <w:rFonts w:ascii="Arial" w:hAnsi="Arial" w:cs="Arial"/>
           <w:b/>
           <w:u w:val="single"/>
-          <w:lang w:val="en-US"/>
-        </w:rPr>
-        <w:t xml:space="preserve">User </w:t>
-      </w:r>
-      <w:proofErr w:type="spellStart"/>
+        </w:rPr>
+        <w:t>Role</w:t>
+      </w:r>
+      <w:proofErr w:type="spellEnd"/>
       <w:r>
         <w:rPr>
           <w:rFonts w:ascii="Arial" w:hAnsi="Arial" w:cs="Arial"/>
           <w:b/>
           <w:u w:val="single"/>
-          <w:lang w:val="en-US"/>
-        </w:rPr>
-        <w:t>en</w:t>
-      </w:r>
-      <w:proofErr w:type="spellEnd"/>
-      <w:r>
-        <w:rPr>
-          <w:rFonts w:ascii="Arial" w:hAnsi="Arial" w:cs="Arial"/>
-          <w:b/>
-          <w:u w:val="single"/>
-          <w:lang w:val="en-US"/>
-        </w:rPr>
-        <w:t xml:space="preserve"> Role</w:t>
-      </w:r>
-      <w:r>
-        <w:rPr>
-          <w:rFonts w:ascii="Arial" w:hAnsi="Arial" w:cs="Arial"/>
-          <w:b/>
-          <w:u w:val="single"/>
-          <w:lang w:val="en-US"/>
-        </w:rPr>
-        <w:t>)</w:t>
-      </w:r>
-      <w:r>
-        <w:rPr>
-          <w:rFonts w:ascii="Arial" w:hAnsi="Arial" w:cs="Arial"/>
-          <w:b/>
-          <w:u w:val="single"/>
-          <w:lang w:val="en-US"/>
-        </w:rPr>
-        <w:t xml:space="preserve"> </w:t>
-      </w:r>
-      <w:proofErr w:type="spellStart"/>
-      <w:r>
-        <w:rPr>
-          <w:rFonts w:ascii="Arial" w:hAnsi="Arial" w:cs="Arial"/>
-          <w:b/>
-          <w:u w:val="single"/>
-          <w:lang w:val="en-US"/>
-        </w:rPr>
-        <w:t>testen</w:t>
-      </w:r>
-      <w:proofErr w:type="spellEnd"/>
+        </w:rPr>
+        <w:t>) testen</w:t>
+      </w:r>
     </w:p>
     <w:p>
       <w:pPr>
@@ -893,7 +860,25 @@
           <w:i/>
           <w:u w:val="single"/>
         </w:rPr>
-        <w:t xml:space="preserve">Afbeelding 6 : Marketing </w:t>
+        <w:t xml:space="preserve">Afbeelding </w:t>
+      </w:r>
+      <w:proofErr w:type="gramStart"/>
+      <w:r>
+        <w:rPr>
+          <w:rFonts w:ascii="Arial" w:hAnsi="Arial" w:cs="Arial"/>
+          <w:i/>
+          <w:u w:val="single"/>
+        </w:rPr>
+        <w:t>6 :</w:t>
+      </w:r>
+      <w:proofErr w:type="gramEnd"/>
+      <w:r>
+        <w:rPr>
+          <w:rFonts w:ascii="Arial" w:hAnsi="Arial" w:cs="Arial"/>
+          <w:i/>
+          <w:u w:val="single"/>
+        </w:rPr>
+        <w:t xml:space="preserve"> Marketing </w:t>
       </w:r>
       <w:proofErr w:type="spellStart"/>
       <w:r>
@@ -1708,7 +1693,15 @@
     </w:p>
     <w:p>
       <w:r>
-        <w:t>(5*5)+(5*6)+(5*5.6)= 83</w:t>
+        <w:t>(5*</w:t>
+      </w:r>
+      <w:proofErr w:type="gramStart"/>
+      <w:r>
+        <w:t>5)+(</w:t>
+      </w:r>
+      <w:proofErr w:type="gramEnd"/>
+      <w:r>
+        <w:t>5*6)+(5*5.6)= 83</w:t>
       </w:r>
     </w:p>
     <w:p>
@@ -1804,7 +1797,6 @@
       <w:r>
         <w:rPr>
           <w:noProof/>
-          <w:lang w:val="en-US"/>
         </w:rPr>
         <w:t xml:space="preserve"> </w:t>
       </w:r>
@@ -2561,7 +2553,15 @@
     </w:p>
     <w:p>
       <w:r>
-        <w:t>We hebben veertien employees in de database. Hiervan zijn dertien precies het zelfde, maar dat maakt voor de test niets uit. We gaan employee ID 6 als manager gebruiken bij de rest van de employees. Dit zijn er meer dan 12, dus als ik alle employees de manager 6 toewijs, zou de trigger dit proces moeten stoppen.</w:t>
+        <w:t xml:space="preserve">We hebben veertien employees in de database. Hiervan zijn dertien precies </w:t>
+      </w:r>
+      <w:proofErr w:type="gramStart"/>
+      <w:r>
+        <w:t>het zelfde</w:t>
+      </w:r>
+      <w:proofErr w:type="gramEnd"/>
+      <w:r>
+        <w:t>, maar dat maakt voor de test niets uit. We gaan employee ID 6 als manager gebruiken bij de rest van de employees. Dit zijn er meer dan 12, dus als ik alle employees de manager 6 toewijs, zou de trigger dit proces moeten stoppen.</w:t>
       </w:r>
     </w:p>
     <w:p>
@@ -2847,7 +2847,15 @@
         <w:t xml:space="preserve">, maar is goed te testen. </w:t>
       </w:r>
       <w:r>
-        <w:t>Ten eerste zou dit er voor moeten zorgen dat als we het veld “type” bij een customer veranderen naar iets anders dan een B of een S, dit niet mag.</w:t>
+        <w:t xml:space="preserve">Ten eerste zou dit </w:t>
+      </w:r>
+      <w:proofErr w:type="gramStart"/>
+      <w:r>
+        <w:t>er voor</w:t>
+      </w:r>
+      <w:proofErr w:type="gramEnd"/>
+      <w:r>
+        <w:t xml:space="preserve"> moeten zorgen dat als we het veld “type” bij een customer veranderen naar iets anders dan een B of een S, dit niet mag.</w:t>
       </w:r>
     </w:p>
     <w:p>
@@ -2911,7 +2919,15 @@
       </w:r>
       <w:proofErr w:type="spellEnd"/>
       <w:r>
-        <w:t xml:space="preserve"> er voor moeten zorgen dat als type “B” is, </w:t>
+        <w:t xml:space="preserve"> </w:t>
+      </w:r>
+      <w:proofErr w:type="gramStart"/>
+      <w:r>
+        <w:t>er voor</w:t>
+      </w:r>
+      <w:proofErr w:type="gramEnd"/>
+      <w:r>
+        <w:t xml:space="preserve"> moeten zorgen dat als type “B” is, </w:t>
       </w:r>
       <w:proofErr w:type="spellStart"/>
       <w:r>
@@ -3348,7 +3364,15 @@
       </w:r>
       <w:proofErr w:type="spellEnd"/>
       <w:r>
-        <w:t xml:space="preserve"> zorgt er voor dat de </w:t>
+        <w:t xml:space="preserve"> zorgt </w:t>
+      </w:r>
+      <w:proofErr w:type="gramStart"/>
+      <w:r>
+        <w:t>er voor</w:t>
+      </w:r>
+      <w:proofErr w:type="gramEnd"/>
+      <w:r>
+        <w:t xml:space="preserve"> dat de </w:t>
       </w:r>
       <w:proofErr w:type="spellStart"/>
       <w:r>
@@ -3490,7 +3514,6 @@
           <w:sz w:val="40"/>
           <w:szCs w:val="40"/>
           <w:u w:val="single"/>
-          <w:lang w:val="en-US"/>
         </w:rPr>
       </w:pPr>
       <w:r>
@@ -3498,7 +3521,6 @@
           <w:sz w:val="40"/>
           <w:szCs w:val="40"/>
           <w:u w:val="single"/>
-          <w:lang w:val="en-US"/>
         </w:rPr>
         <w:lastRenderedPageBreak/>
         <w:t>Performance Test</w:t>
@@ -3648,8 +3670,6 @@
       <w:r>
         <w:t xml:space="preserve"> Het kost ook niet veel tijd om</w:t>
       </w:r>
-      <w:bookmarkStart w:id="0" w:name="_GoBack"/>
-      <w:bookmarkEnd w:id="0"/>
       <w:r>
         <w:t xml:space="preserve"> de query uit te voeren.</w:t>
       </w:r>
@@ -3664,10 +3684,7 @@
     <w:p>
       <w:r>
         <w:lastRenderedPageBreak/>
-        <w:t>Query 2</w:t>
-      </w:r>
-      <w:r>
-        <w:t>:</w:t>
+        <w:t>Query 2:</w:t>
       </w:r>
     </w:p>
     <w:p>
@@ -3721,10 +3738,7 @@
     </w:p>
     <w:p>
       <w:r>
-        <w:t xml:space="preserve">Hier </w:t>
-      </w:r>
-      <w:r>
-        <w:t>mee kijken we wat de totale hoeveelheid is van een product die door een medewerker besteld is.</w:t>
+        <w:t>Hier mee kijken we wat de totale hoeveelheid is van een product die door een medewerker besteld is.</w:t>
       </w:r>
     </w:p>
     <w:p>
@@ -3732,10 +3746,7 @@
         <w:t>Queryexecutieplannen</w:t>
       </w:r>
       <w:r>
-        <w:t xml:space="preserve"> 2</w:t>
-      </w:r>
-      <w:r>
-        <w:t>:</w:t>
+        <w:t xml:space="preserve"> 2:</w:t>
       </w:r>
     </w:p>
     <w:p>
@@ -3794,10 +3805,7 @@
     </w:p>
     <w:p>
       <w:r>
-        <w:t>We kunnen concluderen dat het niet nog is om de verschillende tabellen te samenvoegen of te splitsen omdat we er van overtuigd zijn dat de attributen zich op de juiste plekken bevinden.</w:t>
-      </w:r>
-      <w:r>
-        <w:t xml:space="preserve"> Het kost wel wat meer </w:t>
+        <w:t xml:space="preserve">We kunnen concluderen dat het niet nog is om de verschillende tabellen te samenvoegen of te splitsen omdat we er van overtuigd zijn dat de attributen zich op de juiste plekken bevinden. Het kost wel wat meer </w:t>
       </w:r>
       <w:r>
         <w:t>tijd om de query uit te voeren, maar niet zoveel om er verandering in te brengen.</w:t>
@@ -3948,7 +3956,13 @@
     </w:p>
     <w:p>
       <w:r>
-        <w:t xml:space="preserve">We kunnen concluderen dat het niet nog is om de verschillende tabellen te samenvoegen of te splitsen omdat we er van overtuigd zijn dat de attributen zich op de juiste plekken bevinden. </w:t>
+        <w:t>We kunnen concluderen dat het niet nog is om de verschillende tabellen samen</w:t>
+      </w:r>
+      <w:r>
+        <w:t xml:space="preserve"> te </w:t>
+      </w:r>
+      <w:r>
+        <w:t xml:space="preserve">voegen of te splitsen omdat we er van overtuigd zijn dat de attributen zich op de juiste plekken bevinden. </w:t>
       </w:r>
       <w:r>
         <w:t xml:space="preserve">Er worden wel veel tabellen met elkaar </w:t>
@@ -3978,6 +3992,8 @@
       <w:r>
         <w:t>query uit te voeren.</w:t>
       </w:r>
+      <w:bookmarkStart w:id="0" w:name="_GoBack"/>
+      <w:bookmarkEnd w:id="0"/>
     </w:p>
     <w:p/>
     <w:p/>
@@ -3992,7 +4008,7 @@
 </file>
 
 <file path=word/styles.xml><?xml version="1.0" encoding="utf-8"?>
-<w:styles xmlns:mc="http://schemas.openxmlformats.org/markup-compatibility/2006" xmlns:r="http://schemas.openxmlformats.org/officeDocument/2006/relationships" xmlns:w="http://schemas.openxmlformats.org/wordprocessingml/2006/main" xmlns:w14="http://schemas.microsoft.com/office/word/2010/wordml" xmlns:w15="http://schemas.microsoft.com/office/word/2012/wordml" mc:Ignorable="w14 w15">
+<w:styles xmlns:mc="http://schemas.openxmlformats.org/markup-compatibility/2006" xmlns:r="http://schemas.openxmlformats.org/officeDocument/2006/relationships" xmlns:w="http://schemas.openxmlformats.org/wordprocessingml/2006/main" xmlns:w14="http://schemas.microsoft.com/office/word/2010/wordml" xmlns:w15="http://schemas.microsoft.com/office/word/2012/wordml" xmlns:w16cid="http://schemas.microsoft.com/office/word/2016/wordml/cid" xmlns:w16se="http://schemas.microsoft.com/office/word/2015/wordml/symex" mc:Ignorable="w14 w15 w16se w16cid">
   <w:docDefaults>
     <w:rPrDefault>
       <w:rPr>
@@ -4008,7 +4024,7 @@
       </w:pPr>
     </w:pPrDefault>
   </w:docDefaults>
-  <w:latentStyles w:defLockedState="0" w:defUIPriority="99" w:defSemiHidden="0" w:defUnhideWhenUsed="0" w:defQFormat="0" w:count="371">
+  <w:latentStyles w:defLockedState="0" w:defUIPriority="99" w:defSemiHidden="0" w:defUnhideWhenUsed="0" w:defQFormat="0" w:count="375">
     <w:lsdException w:name="Normal" w:uiPriority="0" w:qFormat="1"/>
     <w:lsdException w:name="heading 1" w:uiPriority="9" w:qFormat="1"/>
     <w:lsdException w:name="heading 2" w:semiHidden="1" w:uiPriority="9" w:unhideWhenUsed="1" w:qFormat="1"/>
@@ -4114,7 +4130,6 @@
     <w:lsdException w:name="HTML Sample" w:semiHidden="1" w:unhideWhenUsed="1"/>
     <w:lsdException w:name="HTML Typewriter" w:semiHidden="1" w:unhideWhenUsed="1"/>
     <w:lsdException w:name="HTML Variable" w:semiHidden="1" w:unhideWhenUsed="1"/>
-    <w:lsdException w:name="Normal Table" w:semiHidden="1" w:unhideWhenUsed="1"/>
     <w:lsdException w:name="annotation subject" w:semiHidden="1" w:unhideWhenUsed="1"/>
     <w:lsdException w:name="No List" w:semiHidden="1" w:unhideWhenUsed="1"/>
     <w:lsdException w:name="Outline List 1" w:semiHidden="1" w:unhideWhenUsed="1"/>
@@ -4158,10 +4173,8 @@
     <w:lsdException w:name="Table Elegant" w:semiHidden="1" w:unhideWhenUsed="1"/>
     <w:lsdException w:name="Table Professional" w:semiHidden="1" w:unhideWhenUsed="1"/>
     <w:lsdException w:name="Table Subtle 1" w:semiHidden="1" w:unhideWhenUsed="1"/>
-    <w:lsdException w:name="Table Subtle 2" w:semiHidden="1" w:unhideWhenUsed="1"/>
     <w:lsdException w:name="Table Web 1" w:semiHidden="1" w:unhideWhenUsed="1"/>
     <w:lsdException w:name="Table Web 2" w:semiHidden="1" w:unhideWhenUsed="1"/>
-    <w:lsdException w:name="Table Web 3" w:semiHidden="1" w:unhideWhenUsed="1"/>
     <w:lsdException w:name="Balloon Text" w:semiHidden="1" w:unhideWhenUsed="1"/>
     <w:lsdException w:name="Table Grid" w:uiPriority="39"/>
     <w:lsdException w:name="Table Theme" w:semiHidden="1" w:unhideWhenUsed="1"/>
@@ -4380,6 +4393,10 @@
     <w:lsdException w:name="List Table 5 Dark Accent 6" w:uiPriority="50"/>
     <w:lsdException w:name="List Table 6 Colorful Accent 6" w:uiPriority="51"/>
     <w:lsdException w:name="List Table 7 Colorful Accent 6" w:uiPriority="52"/>
+    <w:lsdException w:name="Mention" w:semiHidden="1" w:unhideWhenUsed="1"/>
+    <w:lsdException w:name="Smart Hyperlink" w:semiHidden="1" w:unhideWhenUsed="1"/>
+    <w:lsdException w:name="Hashtag" w:semiHidden="1" w:unhideWhenUsed="1"/>
+    <w:lsdException w:name="Unresolved Mention" w:semiHidden="1" w:unhideWhenUsed="1"/>
   </w:latentStyles>
   <w:style w:type="paragraph" w:default="1" w:styleId="Normal">
     <w:name w:val="Normal"/>
@@ -4412,6 +4429,7 @@
   <w:style w:type="character" w:default="1" w:styleId="DefaultParagraphFont">
     <w:name w:val="Default Paragraph Font"/>
     <w:uiPriority w:val="1"/>
+    <w:semiHidden/>
     <w:unhideWhenUsed/>
   </w:style>
   <w:style w:type="table" w:default="1" w:styleId="TableNormal">

</xml_diff>